<commit_message>
Ajout navire + ajout nombre navires
un nouveau navire de 4 cases vient d'être ajouté: la Yatch de Luxe
de plus, la partie ne se joue plus avec 10 mais 12 navires (un navire de
4 cases et de 5 cases supplémentaire est nécessaire)
Enfin les print de tour de l'IA ont été retiré
</commit_message>
<xml_diff>
--- a/For Synthèse/Fiche Synthèse ISN.docx
+++ b/For Synthèse/Fiche Synthèse ISN.docx
@@ -1526,8 +1526,8 @@
         </w:rPr>
         <w:drawing>
           <wp:inline distT="0" distB="0" distL="0" distR="0">
-            <wp:extent cx="6944471" cy="4485736"/>
-            <wp:effectExtent l="19050" t="0" r="8779" b="0"/>
+            <wp:extent cx="6858000" cy="4399472"/>
+            <wp:effectExtent l="19050" t="0" r="0" b="0"/>
             <wp:docPr id="8" name="Image 7" descr="Attaque_Base (exemple).jpg"/>
             <wp:cNvGraphicFramePr>
               <a:graphicFrameLocks xmlns:a="http://schemas.openxmlformats.org/drawingml/2006/main" noChangeAspect="1"/>
@@ -1541,6 +1541,7 @@
                   </pic:nvPicPr>
                   <pic:blipFill>
                     <a:blip r:embed="rId14"/>
+                    <a:srcRect l="1190" t="962" b="938"/>
                     <a:stretch>
                       <a:fillRect/>
                     </a:stretch>
@@ -1548,7 +1549,7 @@
                   <pic:spPr>
                     <a:xfrm>
                       <a:off x="0" y="0"/>
-                      <a:ext cx="6950289" cy="4489494"/>
+                      <a:ext cx="6858000" cy="4399472"/>
                     </a:xfrm>
                     <a:prstGeom prst="rect">
                       <a:avLst/>
@@ -1648,8 +1649,8 @@
         </w:rPr>
         <w:drawing>
           <wp:inline distT="0" distB="0" distL="0" distR="0">
-            <wp:extent cx="6855414" cy="5520905"/>
-            <wp:effectExtent l="19050" t="0" r="2586" b="0"/>
+            <wp:extent cx="6804444" cy="5400136"/>
+            <wp:effectExtent l="19050" t="0" r="0" b="0"/>
             <wp:docPr id="10" name="Image 9" descr="Attaque_Avancée (exemple).jpg"/>
             <wp:cNvGraphicFramePr>
               <a:graphicFrameLocks xmlns:a="http://schemas.openxmlformats.org/drawingml/2006/main" noChangeAspect="1"/>
@@ -1663,6 +1664,7 @@
                   </pic:nvPicPr>
                   <pic:blipFill>
                     <a:blip r:embed="rId16"/>
+                    <a:srcRect l="729" t="1250" b="937"/>
                     <a:stretch>
                       <a:fillRect/>
                     </a:stretch>
@@ -1670,7 +1672,7 @@
                   <pic:spPr>
                     <a:xfrm>
                       <a:off x="0" y="0"/>
-                      <a:ext cx="6855414" cy="5520905"/>
+                      <a:ext cx="6804444" cy="5400136"/>
                     </a:xfrm>
                     <a:prstGeom prst="rect">
                       <a:avLst/>
@@ -2655,36 +2657,6 @@
         </w:p>
       </w:docPartBody>
     </w:docPart>
-    <w:docPart>
-      <w:docPartPr>
-        <w:name w:val="084091F26F6547D7AAEAF3DDE5E92B64"/>
-        <w:category>
-          <w:name w:val="Général"/>
-          <w:gallery w:val="placeholder"/>
-        </w:category>
-        <w:types>
-          <w:type w:val="bbPlcHdr"/>
-        </w:types>
-        <w:behaviors>
-          <w:behavior w:val="content"/>
-        </w:behaviors>
-        <w:guid w:val="{27FB8587-1D53-4548-8071-7E76F62A7A06}"/>
-      </w:docPartPr>
-      <w:docPartBody>
-        <w:p>
-          <w:pPr>
-            <w:pStyle w:val="084091F26F6547D7AAEAF3DDE5E92B64"/>
-          </w:pPr>
-          <w:r>
-            <w:rPr>
-              <w:rFonts w:asciiTheme="majorHAnsi" w:eastAsiaTheme="majorEastAsia" w:hAnsiTheme="majorHAnsi" w:cstheme="majorBidi"/>
-              <w:caps/>
-            </w:rPr>
-            <w:t>[Tapez le nom de la société]</w:t>
-          </w:r>
-        </w:p>
-      </w:docPartBody>
-    </w:docPart>
   </w:docParts>
 </w:glossaryDocument>
 </file>
@@ -2735,6 +2707,7 @@
   <w:rsids>
     <w:rsidRoot w:val="00915E58"/>
     <w:rsid w:val="000748A2"/>
+    <w:rsid w:val="002C2236"/>
     <w:rsid w:val="00915E58"/>
   </w:rsids>
   <m:mathPr>
@@ -2916,6 +2889,7 @@
   <w:style w:type="paragraph" w:default="1" w:styleId="Normal">
     <w:name w:val="Normal"/>
     <w:qFormat/>
+    <w:rsid w:val="002C2236"/>
   </w:style>
   <w:style w:type="character" w:default="1" w:styleId="Policepardfaut">
     <w:name w:val="Default Paragraph Font"/>

</xml_diff>